<commit_message>
Updated the lab assignments
</commit_message>
<xml_diff>
--- a/labs/Lab 01/CS133JS_Lab01_Instructions-GroupA.docx
+++ b/labs/Lab 01/CS133JS_Lab01_Instructions-GroupA.docx
@@ -16,8 +16,9 @@
       <w:r>
         <w:rPr>
           <w:rFonts w:asciiTheme="majorHAnsi" w:eastAsia="Times New Roman" w:hAnsiTheme="majorHAnsi" w:cs="Arial"/>
+          <w:b/>
+          <w:bCs/>
           <w:color w:val="000000"/>
-          <w:u w:val="single"/>
         </w:rPr>
         <w:t>Overview</w:t>
       </w:r>
@@ -77,16 +78,14 @@
           <w:sz w:val="22"/>
           <w:szCs w:val="22"/>
         </w:rPr>
-      </w:pPr>
-      <w:r>
-        <w:rPr>
-          <w:rFonts w:cs="Helvetica Neue"/>
-          <w:color w:val="262626"/>
-          <w:sz w:val="22"/>
-          <w:szCs w:val="22"/>
-        </w:rPr>
-        <w:t>A code editor (like Visual Studio Code) to write JavaScript</w:t>
-      </w:r>
+        <w:sectPr>
+          <w:headerReference w:type="default" r:id="rId8"/>
+          <w:footerReference w:type="default" r:id="rId9"/>
+          <w:pgSz w:w="12240" w:h="15840"/>
+          <w:pgMar w:top="1440" w:right="1530" w:bottom="1440" w:left="1800" w:header="720" w:footer="720" w:gutter="0"/>
+          <w:cols w:space="720"/>
+        </w:sectPr>
+      </w:pPr>
     </w:p>
     <w:p>
       <w:pPr>
@@ -116,7 +115,7 @@
           <w:sz w:val="22"/>
           <w:szCs w:val="22"/>
         </w:rPr>
-        <w:t>HTML script elements</w:t>
+        <w:t>Visual Studio Code</w:t>
       </w:r>
     </w:p>
     <w:p>
@@ -147,28 +146,7 @@
           <w:sz w:val="22"/>
           <w:szCs w:val="22"/>
         </w:rPr>
-        <w:t xml:space="preserve">The JavaScript </w:t>
-      </w:r>
-      <w:proofErr w:type="gramStart"/>
-      <w:r>
-        <w:rPr>
-          <w:rFonts w:cs="Helvetica Neue"/>
-          <w:i/>
-          <w:color w:val="262626"/>
-          <w:sz w:val="22"/>
-          <w:szCs w:val="22"/>
-        </w:rPr>
-        <w:t>document.write</w:t>
-      </w:r>
-      <w:proofErr w:type="gramEnd"/>
-      <w:r>
-        <w:rPr>
-          <w:rFonts w:cs="Helvetica Neue"/>
-          <w:color w:val="262626"/>
-          <w:sz w:val="22"/>
-          <w:szCs w:val="22"/>
-        </w:rPr>
-        <w:t xml:space="preserve"> function</w:t>
+        <w:t>The browser console</w:t>
       </w:r>
     </w:p>
     <w:p>
@@ -199,8 +177,145 @@
           <w:sz w:val="22"/>
           <w:szCs w:val="22"/>
         </w:rPr>
+        <w:t>HTML script elements</w:t>
+      </w:r>
+    </w:p>
+    <w:p>
+      <w:pPr>
+        <w:widowControl w:val="0"/>
+        <w:numPr>
+          <w:ilvl w:val="0"/>
+          <w:numId w:val="8"/>
+        </w:numPr>
+        <w:tabs>
+          <w:tab w:val="left" w:pos="220"/>
+          <w:tab w:val="left" w:pos="720"/>
+        </w:tabs>
+        <w:autoSpaceDE w:val="0"/>
+        <w:autoSpaceDN w:val="0"/>
+        <w:adjustRightInd w:val="0"/>
+        <w:rPr>
+          <w:rFonts w:cs="Helvetica Neue"/>
+          <w:color w:val="262626"/>
+          <w:sz w:val="22"/>
+          <w:szCs w:val="22"/>
+        </w:rPr>
+      </w:pPr>
+      <w:r>
+        <w:rPr>
+          <w:rFonts w:cs="Helvetica Neue"/>
+          <w:color w:val="262626"/>
+          <w:sz w:val="22"/>
+          <w:szCs w:val="22"/>
+        </w:rPr>
+        <w:t xml:space="preserve">The </w:t>
+      </w:r>
+      <w:r>
+        <w:rPr>
+          <w:rFonts w:cs="Helvetica Neue"/>
+          <w:i/>
+          <w:color w:val="262626"/>
+          <w:sz w:val="22"/>
+          <w:szCs w:val="22"/>
+        </w:rPr>
+        <w:t>document.write</w:t>
+      </w:r>
+      <w:r>
+        <w:rPr>
+          <w:rFonts w:cs="Helvetica Neue"/>
+          <w:color w:val="262626"/>
+          <w:sz w:val="22"/>
+          <w:szCs w:val="22"/>
+        </w:rPr>
+        <w:t xml:space="preserve"> function</w:t>
+      </w:r>
+    </w:p>
+    <w:p>
+      <w:pPr>
+        <w:widowControl w:val="0"/>
+        <w:numPr>
+          <w:ilvl w:val="0"/>
+          <w:numId w:val="8"/>
+        </w:numPr>
+        <w:tabs>
+          <w:tab w:val="left" w:pos="220"/>
+          <w:tab w:val="left" w:pos="720"/>
+        </w:tabs>
+        <w:autoSpaceDE w:val="0"/>
+        <w:autoSpaceDN w:val="0"/>
+        <w:adjustRightInd w:val="0"/>
+        <w:rPr>
+          <w:rFonts w:cs="Helvetica Neue"/>
+          <w:color w:val="262626"/>
+          <w:sz w:val="22"/>
+          <w:szCs w:val="22"/>
+        </w:rPr>
+      </w:pPr>
+      <w:r>
+        <w:rPr>
+          <w:rFonts w:cs="Helvetica Neue"/>
+          <w:color w:val="262626"/>
+          <w:sz w:val="22"/>
+          <w:szCs w:val="22"/>
+        </w:rPr>
         <w:t>JavaScript variables</w:t>
       </w:r>
+    </w:p>
+    <w:p>
+      <w:pPr>
+        <w:widowControl w:val="0"/>
+        <w:numPr>
+          <w:ilvl w:val="0"/>
+          <w:numId w:val="8"/>
+        </w:numPr>
+        <w:tabs>
+          <w:tab w:val="left" w:pos="220"/>
+          <w:tab w:val="left" w:pos="720"/>
+        </w:tabs>
+        <w:autoSpaceDE w:val="0"/>
+        <w:autoSpaceDN w:val="0"/>
+        <w:adjustRightInd w:val="0"/>
+        <w:rPr>
+          <w:rFonts w:cs="Helvetica Neue"/>
+          <w:color w:val="262626"/>
+          <w:sz w:val="22"/>
+          <w:szCs w:val="22"/>
+        </w:rPr>
+      </w:pPr>
+      <w:r>
+        <w:rPr>
+          <w:rFonts w:cs="Helvetica Neue"/>
+          <w:color w:val="262626"/>
+          <w:sz w:val="22"/>
+          <w:szCs w:val="22"/>
+        </w:rPr>
+        <w:t>The assignment operator</w:t>
+      </w:r>
+    </w:p>
+    <w:p>
+      <w:pPr>
+        <w:widowControl w:val="0"/>
+        <w:tabs>
+          <w:tab w:val="left" w:pos="220"/>
+          <w:tab w:val="left" w:pos="720"/>
+        </w:tabs>
+        <w:autoSpaceDE w:val="0"/>
+        <w:autoSpaceDN w:val="0"/>
+        <w:adjustRightInd w:val="0"/>
+        <w:ind w:left="720"/>
+        <w:rPr>
+          <w:rFonts w:cs="Helvetica Neue"/>
+          <w:color w:val="262626"/>
+          <w:sz w:val="22"/>
+          <w:szCs w:val="22"/>
+        </w:rPr>
+        <w:sectPr>
+          <w:type w:val="continuous"/>
+          <w:pgSz w:w="12240" w:h="15840"/>
+          <w:pgMar w:top="1440" w:right="1530" w:bottom="1440" w:left="1800" w:header="720" w:footer="720" w:gutter="0"/>
+          <w:cols w:num="2" w:space="720"/>
+        </w:sectPr>
+      </w:pPr>
     </w:p>
     <w:p>
       <w:pPr>
@@ -212,23 +327,23 @@
           <w:color w:val="000000"/>
           <w:sz w:val="22"/>
           <w:szCs w:val="22"/>
-          <w:u w:val="single"/>
-        </w:rPr>
-      </w:pPr>
+        </w:rPr>
+      </w:pPr>
+      <w:r>
+        <w:rPr>
+          <w:rFonts w:asciiTheme="majorHAnsi" w:eastAsia="Times New Roman" w:hAnsiTheme="majorHAnsi" w:cs="Arial"/>
+          <w:b/>
+          <w:bCs/>
+          <w:color w:val="000000"/>
+        </w:rPr>
+        <w:t>Part 1</w:t>
+      </w:r>
       <w:r>
         <w:rPr>
           <w:rFonts w:asciiTheme="majorHAnsi" w:eastAsia="Times New Roman" w:hAnsiTheme="majorHAnsi" w:cs="Arial"/>
           <w:color w:val="000000"/>
           <w:u w:val="single"/>
         </w:rPr>
-        <w:t>Part 1</w:t>
-      </w:r>
-      <w:r>
-        <w:rPr>
-          <w:rFonts w:asciiTheme="majorHAnsi" w:eastAsia="Times New Roman" w:hAnsiTheme="majorHAnsi" w:cs="Arial"/>
-          <w:color w:val="000000"/>
-          <w:u w:val="single"/>
-        </w:rPr>
         <w:br/>
       </w:r>
       <w:r>
@@ -238,8 +353,41 @@
           <w:sz w:val="22"/>
           <w:szCs w:val="22"/>
         </w:rPr>
-        <w:t xml:space="preserve">Do </w:t>
-      </w:r>
+        <w:t xml:space="preserve">Run all the code examples in the first half </w:t>
+      </w:r>
+      <w:r>
+        <w:rPr>
+          <w:rFonts w:eastAsia="Times New Roman" w:cs="Arial"/>
+          <w:i/>
+          <w:iCs/>
+          <w:color w:val="000000"/>
+          <w:sz w:val="22"/>
+          <w:szCs w:val="22"/>
+        </w:rPr>
+        <w:t xml:space="preserve">of </w:t>
+      </w:r>
+      <w:hyperlink r:id="rId10" w:history="1">
+        <w:r>
+          <w:rPr>
+            <w:rStyle w:val="Hyperlink"/>
+            <w:rFonts w:eastAsia="Times New Roman" w:cs="Arial"/>
+            <w:i/>
+            <w:iCs/>
+            <w:sz w:val="22"/>
+            <w:szCs w:val="22"/>
+          </w:rPr>
+          <w:t>Up and Going</w:t>
+        </w:r>
+        <w:r>
+          <w:rPr>
+            <w:rStyle w:val="Hyperlink"/>
+            <w:rFonts w:eastAsia="Times New Roman" w:cs="Arial"/>
+            <w:sz w:val="22"/>
+            <w:szCs w:val="22"/>
+          </w:rPr>
+          <w:t>, Chapter 1</w:t>
+        </w:r>
+      </w:hyperlink>
       <w:r>
         <w:rPr>
           <w:rFonts w:eastAsia="Times New Roman" w:cs="Arial"/>
@@ -247,8 +395,19 @@
           <w:sz w:val="22"/>
           <w:szCs w:val="22"/>
         </w:rPr>
-        <w:t>T</w:t>
-      </w:r>
+        <w:t xml:space="preserve">—everything up through the section on variables. The </w:t>
+      </w:r>
+      <w:hyperlink r:id="rId11" w:anchor="try-it-yourself" w:history="1">
+        <w:r>
+          <w:rPr>
+            <w:rStyle w:val="Hyperlink"/>
+            <w:rFonts w:eastAsia="Times New Roman" w:cs="Arial"/>
+            <w:sz w:val="22"/>
+            <w:szCs w:val="22"/>
+          </w:rPr>
+          <w:t>Try It Yourself</w:t>
+        </w:r>
+      </w:hyperlink>
       <w:r>
         <w:rPr>
           <w:rFonts w:eastAsia="Times New Roman" w:cs="Arial"/>
@@ -256,7 +415,7 @@
           <w:sz w:val="22"/>
           <w:szCs w:val="22"/>
         </w:rPr>
-        <w:t>utorial 10</w:t>
+        <w:t xml:space="preserve"> section explains how to run the code examples.</w:t>
       </w:r>
       <w:r>
         <w:rPr>
@@ -265,17 +424,22 @@
           <w:sz w:val="22"/>
           <w:szCs w:val="22"/>
         </w:rPr>
-        <w:t>, Session 1</w:t>
-      </w:r>
-      <w:r>
+        <w:t xml:space="preserve"> Don’t clear the console keep everything.</w:t>
+      </w:r>
+    </w:p>
+    <w:p>
+      <w:pPr>
+        <w:shd w:val="clear" w:color="auto" w:fill="FFFFFF"/>
+        <w:spacing w:before="100" w:beforeAutospacing="1" w:after="100" w:afterAutospacing="1"/>
+        <w:ind w:right="360"/>
         <w:rPr>
           <w:rFonts w:eastAsia="Times New Roman" w:cs="Arial"/>
           <w:color w:val="000000"/>
           <w:sz w:val="22"/>
           <w:szCs w:val="22"/>
-        </w:rPr>
-        <w:t xml:space="preserve"> </w:t>
-      </w:r>
+          <w:u w:val="single"/>
+        </w:rPr>
+      </w:pPr>
       <w:r>
         <w:rPr>
           <w:rFonts w:eastAsia="Times New Roman" w:cs="Arial"/>
@@ -283,70 +447,7 @@
           <w:sz w:val="22"/>
           <w:szCs w:val="22"/>
         </w:rPr>
-        <w:t xml:space="preserve">on pages </w:t>
-      </w:r>
-      <w:r>
-        <w:rPr>
-          <w:rFonts w:eastAsia="Times New Roman" w:cs="Arial"/>
-          <w:color w:val="000000"/>
-          <w:sz w:val="22"/>
-          <w:szCs w:val="22"/>
-        </w:rPr>
-        <w:t>685</w:t>
-      </w:r>
-      <w:r>
-        <w:rPr>
-          <w:rFonts w:eastAsia="Times New Roman" w:cs="Arial"/>
-          <w:color w:val="000000"/>
-          <w:sz w:val="22"/>
-          <w:szCs w:val="22"/>
-        </w:rPr>
-        <w:t xml:space="preserve"> through </w:t>
-      </w:r>
-      <w:r>
-        <w:rPr>
-          <w:rFonts w:eastAsia="Times New Roman" w:cs="Arial"/>
-          <w:color w:val="000000"/>
-          <w:sz w:val="22"/>
-          <w:szCs w:val="22"/>
-        </w:rPr>
-        <w:t>707</w:t>
-      </w:r>
-      <w:r>
-        <w:rPr>
-          <w:rFonts w:eastAsia="Times New Roman" w:cs="Arial"/>
-          <w:color w:val="000000"/>
-          <w:sz w:val="22"/>
-          <w:szCs w:val="22"/>
-        </w:rPr>
-        <w:t xml:space="preserve"> </w:t>
-      </w:r>
-      <w:r>
-        <w:rPr>
-          <w:rFonts w:eastAsia="Times New Roman" w:cs="Arial"/>
-          <w:color w:val="000000"/>
-          <w:sz w:val="22"/>
-          <w:szCs w:val="22"/>
-        </w:rPr>
-        <w:t xml:space="preserve">of your textbook </w:t>
-      </w:r>
-      <w:r>
-        <w:rPr>
-          <w:rFonts w:eastAsia="Times New Roman" w:cs="Arial"/>
-          <w:color w:val="000000"/>
-          <w:sz w:val="22"/>
-          <w:szCs w:val="22"/>
-        </w:rPr>
-        <w:t xml:space="preserve">to </w:t>
-      </w:r>
-      <w:r>
-        <w:rPr>
-          <w:rFonts w:eastAsia="Times New Roman" w:cs="Arial"/>
-          <w:color w:val="000000"/>
-          <w:sz w:val="22"/>
-          <w:szCs w:val="22"/>
-        </w:rPr>
-        <w:t>obscure the e-mail addresses in the Monroe Public Library web page using JavaScript.</w:t>
+        <w:t>When you are done, copy the contents of the console by right-clicking on one of the lines of code, clicking on “select all” and then copying everything to the clipboard. Next, paste the code into a Word document with your name, lab number and date at the top.</w:t>
       </w:r>
     </w:p>
     <w:p>
@@ -365,24 +466,18 @@
       <w:r>
         <w:rPr>
           <w:rFonts w:asciiTheme="majorHAnsi" w:eastAsia="Times New Roman" w:hAnsiTheme="majorHAnsi" w:cs="Arial"/>
+          <w:b/>
+          <w:bCs/>
           <w:color w:val="000000"/>
-          <w:u w:val="single"/>
-        </w:rPr>
-        <w:t xml:space="preserve">Part </w:t>
+        </w:rPr>
+        <w:t>Part 2</w:t>
       </w:r>
       <w:r>
         <w:rPr>
           <w:rFonts w:asciiTheme="majorHAnsi" w:eastAsia="Times New Roman" w:hAnsiTheme="majorHAnsi" w:cs="Arial"/>
+          <w:b/>
+          <w:bCs/>
           <w:color w:val="000000"/>
-          <w:u w:val="single"/>
-        </w:rPr>
-        <w:t>2</w:t>
-      </w:r>
-      <w:r>
-        <w:rPr>
-          <w:rFonts w:asciiTheme="majorHAnsi" w:eastAsia="Times New Roman" w:hAnsiTheme="majorHAnsi" w:cs="Arial"/>
-          <w:color w:val="000000"/>
-          <w:u w:val="single"/>
         </w:rPr>
         <w:t xml:space="preserve"> – Assignment Group A</w:t>
       </w:r>
@@ -493,7 +588,7 @@
                     <pic:cNvPicPr/>
                   </pic:nvPicPr>
                   <pic:blipFill>
-                    <a:blip r:embed="rId8"/>
+                    <a:blip r:embed="rId12"/>
                     <a:stretch>
                       <a:fillRect/>
                     </a:stretch>
@@ -558,7 +653,6 @@
         </w:rPr>
         <w:t xml:space="preserve">Everything you see on the page should be generated by </w:t>
       </w:r>
-      <w:proofErr w:type="gramStart"/>
       <w:r>
         <w:rPr>
           <w:i/>
@@ -566,7 +660,6 @@
         </w:rPr>
         <w:t>document.write</w:t>
       </w:r>
-      <w:proofErr w:type="gramEnd"/>
       <w:r>
         <w:rPr>
           <w:szCs w:val="28"/>
@@ -625,7 +718,19 @@
         <w:rPr>
           <w:szCs w:val="28"/>
         </w:rPr>
-        <w:t xml:space="preserve"> hero—use this in both the alt text for the image and in caption at the bottom</w:t>
+        <w:t xml:space="preserve"> hero—use this in both the alt</w:t>
+      </w:r>
+      <w:r>
+        <w:rPr>
+          <w:szCs w:val="28"/>
+        </w:rPr>
+        <w:t>-</w:t>
+      </w:r>
+      <w:r>
+        <w:rPr>
+          <w:szCs w:val="28"/>
+        </w:rPr>
+        <w:t>text for the image and in caption at the bottom</w:t>
       </w:r>
     </w:p>
     <w:p>
@@ -709,28 +814,11 @@
     <w:p>
       <w:pPr>
         <w:rPr>
-          <w:szCs w:val="28"/>
-        </w:rPr>
-      </w:pPr>
-    </w:p>
-    <w:p>
-      <w:pPr>
-        <w:rPr>
-          <w:b/>
-          <w:szCs w:val="28"/>
-        </w:rPr>
-      </w:pPr>
-    </w:p>
-    <w:p>
-      <w:pPr>
-        <w:rPr>
           <w:sz w:val="28"/>
           <w:szCs w:val="28"/>
           <w:u w:val="single"/>
         </w:rPr>
       </w:pPr>
-      <w:bookmarkStart w:id="0" w:name="_GoBack"/>
-      <w:bookmarkEnd w:id="0"/>
     </w:p>
     <w:p>
       <w:pPr>
@@ -745,24 +833,88 @@
       <w:pPr>
         <w:rPr>
           <w:rFonts w:ascii="Arial" w:hAnsi="Arial" w:cs="Arial"/>
+          <w:b/>
+          <w:bCs/>
+        </w:rPr>
+      </w:pPr>
+      <w:r>
+        <w:rPr>
+          <w:rFonts w:ascii="Arial" w:hAnsi="Arial" w:cs="Arial"/>
+          <w:b/>
+          <w:bCs/>
+        </w:rPr>
+        <w:t>Submitting your lab work</w:t>
+      </w:r>
+      <w:r>
+        <w:rPr>
+          <w:rFonts w:ascii="Arial" w:hAnsi="Arial" w:cs="Arial"/>
+          <w:b/>
+          <w:bCs/>
+        </w:rPr>
+        <w:t xml:space="preserve"> on Moodle</w:t>
+      </w:r>
+    </w:p>
+    <w:p>
+      <w:pPr>
+        <w:rPr>
+          <w:rFonts w:ascii="Arial" w:hAnsi="Arial" w:cs="Arial"/>
           <w:u w:val="single"/>
         </w:rPr>
       </w:pPr>
-      <w:r>
-        <w:rPr>
-          <w:rFonts w:ascii="Arial" w:hAnsi="Arial" w:cs="Arial"/>
+    </w:p>
+    <w:p>
+      <w:pPr>
+        <w:spacing w:after="160" w:line="259" w:lineRule="auto"/>
+        <w:rPr>
+          <w:rFonts w:ascii="Arial" w:hAnsi="Arial" w:cs="Arial"/>
+          <w:sz w:val="22"/>
+          <w:szCs w:val="22"/>
           <w:u w:val="single"/>
         </w:rPr>
-        <w:t>Submitting your lab work</w:t>
-      </w:r>
-    </w:p>
-    <w:p>
-      <w:pPr>
-        <w:rPr>
-          <w:rFonts w:ascii="Arial" w:hAnsi="Arial" w:cs="Arial"/>
+      </w:pPr>
+      <w:r>
+        <w:rPr>
+          <w:rFonts w:ascii="Arial" w:hAnsi="Arial" w:cs="Arial"/>
+          <w:sz w:val="22"/>
+          <w:szCs w:val="22"/>
           <w:u w:val="single"/>
         </w:rPr>
-      </w:pPr>
+        <w:t>Beta Version</w:t>
+      </w:r>
+    </w:p>
+    <w:p>
+      <w:pPr>
+        <w:spacing w:after="160" w:line="259" w:lineRule="auto"/>
+        <w:rPr>
+          <w:rFonts w:ascii="Arial" w:hAnsi="Arial" w:cs="Arial"/>
+          <w:sz w:val="22"/>
+          <w:szCs w:val="22"/>
+        </w:rPr>
+      </w:pPr>
+      <w:r>
+        <w:rPr>
+          <w:rFonts w:ascii="Arial" w:hAnsi="Arial" w:cs="Arial"/>
+          <w:sz w:val="22"/>
+          <w:szCs w:val="22"/>
+        </w:rPr>
+        <w:t>Post the following in the Lab Beta</w:t>
+      </w:r>
+      <w:r>
+        <w:rPr>
+          <w:rFonts w:ascii="Arial" w:hAnsi="Arial" w:cs="Arial"/>
+          <w:sz w:val="22"/>
+          <w:szCs w:val="22"/>
+        </w:rPr>
+        <w:t xml:space="preserve"> Forum</w:t>
+      </w:r>
+      <w:r>
+        <w:rPr>
+          <w:rFonts w:ascii="Arial" w:hAnsi="Arial" w:cs="Arial"/>
+          <w:sz w:val="22"/>
+          <w:szCs w:val="22"/>
+        </w:rPr>
+        <w:t>:</w:t>
+      </w:r>
     </w:p>
     <w:p>
       <w:pPr>
@@ -784,243 +936,7 @@
           <w:sz w:val="22"/>
           <w:szCs w:val="22"/>
         </w:rPr>
-        <w:t>Beta Version and Code Review</w:t>
-      </w:r>
-    </w:p>
-    <w:p>
-      <w:pPr>
-        <w:pStyle w:val="ListParagraph"/>
-        <w:numPr>
-          <w:ilvl w:val="1"/>
-          <w:numId w:val="6"/>
-        </w:numPr>
-        <w:spacing w:after="160" w:line="259" w:lineRule="auto"/>
-        <w:rPr>
-          <w:rFonts w:ascii="Arial" w:hAnsi="Arial" w:cs="Arial"/>
-          <w:sz w:val="22"/>
-          <w:szCs w:val="22"/>
-        </w:rPr>
-      </w:pPr>
-      <w:r>
-        <w:rPr>
-          <w:rFonts w:ascii="Arial" w:hAnsi="Arial" w:cs="Arial"/>
-          <w:sz w:val="22"/>
-          <w:szCs w:val="22"/>
-        </w:rPr>
-        <w:t>Zip the tutorial.</w:t>
-      </w:r>
-      <w:proofErr w:type="gramStart"/>
-      <w:r>
-        <w:rPr>
-          <w:rFonts w:ascii="Arial" w:hAnsi="Arial" w:cs="Arial"/>
-          <w:sz w:val="22"/>
-          <w:szCs w:val="22"/>
-        </w:rPr>
-        <w:t>10.tutorial</w:t>
-      </w:r>
-      <w:proofErr w:type="gramEnd"/>
-      <w:r>
-        <w:rPr>
-          <w:rFonts w:ascii="Arial" w:hAnsi="Arial" w:cs="Arial"/>
-          <w:sz w:val="22"/>
-          <w:szCs w:val="22"/>
-        </w:rPr>
-        <w:t xml:space="preserve"> folder (yes, just the tutorial subfolder)</w:t>
-      </w:r>
-      <w:r>
-        <w:rPr>
-          <w:rFonts w:ascii="Arial" w:hAnsi="Arial" w:cs="Arial"/>
-          <w:sz w:val="22"/>
-          <w:szCs w:val="22"/>
-        </w:rPr>
-        <w:t>.</w:t>
-      </w:r>
-    </w:p>
-    <w:p>
-      <w:pPr>
-        <w:pStyle w:val="ListParagraph"/>
-        <w:numPr>
-          <w:ilvl w:val="1"/>
-          <w:numId w:val="6"/>
-        </w:numPr>
-        <w:spacing w:after="160" w:line="259" w:lineRule="auto"/>
-        <w:rPr>
-          <w:rFonts w:ascii="Arial" w:hAnsi="Arial" w:cs="Arial"/>
-          <w:sz w:val="22"/>
-          <w:szCs w:val="22"/>
-        </w:rPr>
-      </w:pPr>
-      <w:r>
-        <w:rPr>
-          <w:rFonts w:ascii="Arial" w:hAnsi="Arial" w:cs="Arial"/>
-          <w:sz w:val="22"/>
-          <w:szCs w:val="22"/>
-        </w:rPr>
-        <w:t>Post the zip file</w:t>
-      </w:r>
-      <w:r>
-        <w:rPr>
-          <w:rFonts w:ascii="Arial" w:hAnsi="Arial" w:cs="Arial"/>
-          <w:sz w:val="22"/>
-          <w:szCs w:val="22"/>
-        </w:rPr>
-        <w:t xml:space="preserve"> from part 1 and the html file from part 2</w:t>
-      </w:r>
-      <w:r>
-        <w:rPr>
-          <w:rFonts w:ascii="Arial" w:hAnsi="Arial" w:cs="Arial"/>
-          <w:sz w:val="22"/>
-          <w:szCs w:val="22"/>
-        </w:rPr>
-        <w:t xml:space="preserve"> in the </w:t>
-      </w:r>
-      <w:r>
-        <w:rPr>
-          <w:rFonts w:ascii="Arial" w:hAnsi="Arial" w:cs="Arial"/>
-          <w:i/>
-          <w:sz w:val="22"/>
-          <w:szCs w:val="22"/>
-        </w:rPr>
-        <w:t>Lab 1</w:t>
-      </w:r>
-      <w:r>
-        <w:rPr>
-          <w:rFonts w:ascii="Arial" w:hAnsi="Arial" w:cs="Arial"/>
-          <w:i/>
-          <w:sz w:val="22"/>
-          <w:szCs w:val="22"/>
-        </w:rPr>
-        <w:t xml:space="preserve"> Beta + </w:t>
-      </w:r>
-      <w:r>
-        <w:rPr>
-          <w:rFonts w:ascii="Arial" w:hAnsi="Arial" w:cs="Arial"/>
-          <w:i/>
-          <w:sz w:val="22"/>
-          <w:szCs w:val="22"/>
-        </w:rPr>
-        <w:t>Discussion</w:t>
-      </w:r>
-      <w:r>
-        <w:rPr>
-          <w:rFonts w:ascii="Arial" w:hAnsi="Arial" w:cs="Arial"/>
-          <w:sz w:val="22"/>
-          <w:szCs w:val="22"/>
-        </w:rPr>
-        <w:t xml:space="preserve"> forum so a lab partner can review it for you.</w:t>
-      </w:r>
-    </w:p>
-    <w:p>
-      <w:pPr>
-        <w:pStyle w:val="ListParagraph"/>
-        <w:numPr>
-          <w:ilvl w:val="1"/>
-          <w:numId w:val="6"/>
-        </w:numPr>
-        <w:spacing w:after="160" w:line="259" w:lineRule="auto"/>
-        <w:rPr>
-          <w:rFonts w:ascii="Arial" w:hAnsi="Arial" w:cs="Arial"/>
-          <w:sz w:val="22"/>
-          <w:szCs w:val="22"/>
-        </w:rPr>
-      </w:pPr>
-      <w:r>
-        <w:rPr>
-          <w:rFonts w:ascii="Arial" w:hAnsi="Arial" w:cs="Arial"/>
-          <w:sz w:val="22"/>
-          <w:szCs w:val="22"/>
-        </w:rPr>
-        <w:t xml:space="preserve">Review one of your lab partners’ web pages </w:t>
-      </w:r>
-      <w:r>
-        <w:rPr>
-          <w:rFonts w:ascii="Arial" w:hAnsi="Arial" w:cs="Arial"/>
-          <w:sz w:val="22"/>
-          <w:szCs w:val="22"/>
-        </w:rPr>
-        <w:t xml:space="preserve">using the Code Review Form provided </w:t>
-      </w:r>
-      <w:r>
-        <w:rPr>
-          <w:rFonts w:ascii="Arial" w:hAnsi="Arial" w:cs="Arial"/>
-          <w:sz w:val="22"/>
-          <w:szCs w:val="22"/>
-        </w:rPr>
-        <w:t xml:space="preserve">and post the review in the </w:t>
-      </w:r>
-      <w:r>
-        <w:rPr>
-          <w:rFonts w:ascii="Arial" w:hAnsi="Arial" w:cs="Arial"/>
-          <w:i/>
-          <w:sz w:val="22"/>
-          <w:szCs w:val="22"/>
-        </w:rPr>
-        <w:t>Lab 10</w:t>
-      </w:r>
-      <w:r>
-        <w:rPr>
-          <w:rFonts w:ascii="Arial" w:hAnsi="Arial" w:cs="Arial"/>
-          <w:i/>
-          <w:sz w:val="22"/>
-          <w:szCs w:val="22"/>
-        </w:rPr>
-        <w:t xml:space="preserve"> Beta + </w:t>
-      </w:r>
-      <w:r>
-        <w:rPr>
-          <w:rFonts w:ascii="Arial" w:hAnsi="Arial" w:cs="Arial"/>
-          <w:i/>
-          <w:sz w:val="22"/>
-          <w:szCs w:val="22"/>
-        </w:rPr>
-        <w:t>Discussion</w:t>
-      </w:r>
-      <w:r>
-        <w:rPr>
-          <w:rFonts w:ascii="Arial" w:hAnsi="Arial" w:cs="Arial"/>
-          <w:sz w:val="22"/>
-          <w:szCs w:val="22"/>
-        </w:rPr>
-        <w:t xml:space="preserve"> </w:t>
-      </w:r>
-      <w:r>
-        <w:rPr>
-          <w:rFonts w:ascii="Arial" w:hAnsi="Arial" w:cs="Arial"/>
-          <w:sz w:val="22"/>
-          <w:szCs w:val="22"/>
-        </w:rPr>
-        <w:t>forum.</w:t>
-      </w:r>
-    </w:p>
-    <w:p>
-      <w:pPr>
-        <w:pStyle w:val="ListParagraph"/>
-        <w:numPr>
-          <w:ilvl w:val="1"/>
-          <w:numId w:val="6"/>
-        </w:numPr>
-        <w:spacing w:after="160" w:line="259" w:lineRule="auto"/>
-        <w:rPr>
-          <w:rFonts w:ascii="Arial" w:hAnsi="Arial" w:cs="Arial"/>
-          <w:sz w:val="22"/>
-          <w:szCs w:val="22"/>
-        </w:rPr>
-      </w:pPr>
-      <w:r>
-        <w:rPr>
-          <w:rFonts w:ascii="Arial" w:hAnsi="Arial" w:cs="Arial"/>
-          <w:sz w:val="22"/>
-          <w:szCs w:val="22"/>
-        </w:rPr>
-        <w:t>Submit a copy of the code review above to the Lab 10 Code Review assignment.</w:t>
-      </w:r>
-      <w:r>
-        <w:rPr>
-          <w:rFonts w:ascii="Arial" w:hAnsi="Arial" w:cs="Arial"/>
-          <w:sz w:val="22"/>
-          <w:szCs w:val="22"/>
-        </w:rPr>
-        <w:br/>
+        <w:t>The web page you created for part 2.</w:t>
       </w:r>
     </w:p>
     <w:p>
@@ -1043,15 +959,90 @@
           <w:sz w:val="22"/>
           <w:szCs w:val="22"/>
         </w:rPr>
-        <w:t>Production Version</w:t>
+        <w:t xml:space="preserve">A code review of your lab partner’s web page for part 2. </w:t>
+      </w:r>
+      <w:r>
+        <w:rPr>
+          <w:rFonts w:ascii="Arial" w:hAnsi="Arial" w:cs="Arial"/>
+          <w:sz w:val="22"/>
+          <w:szCs w:val="22"/>
+        </w:rPr>
+        <w:br/>
+        <w:t>(</w:t>
+      </w:r>
+      <w:r>
+        <w:rPr>
+          <w:rFonts w:ascii="Arial" w:hAnsi="Arial" w:cs="Arial"/>
+          <w:sz w:val="22"/>
+          <w:szCs w:val="22"/>
+        </w:rPr>
+        <w:t xml:space="preserve">Review one of your lab partners’ web pages </w:t>
+      </w:r>
+      <w:r>
+        <w:rPr>
+          <w:rFonts w:ascii="Arial" w:hAnsi="Arial" w:cs="Arial"/>
+          <w:sz w:val="22"/>
+          <w:szCs w:val="22"/>
+        </w:rPr>
+        <w:t>using the Code Review Form provided</w:t>
+      </w:r>
+      <w:r>
+        <w:rPr>
+          <w:rFonts w:ascii="Arial" w:hAnsi="Arial" w:cs="Arial"/>
+          <w:sz w:val="22"/>
+          <w:szCs w:val="22"/>
+        </w:rPr>
+        <w:t>.</w:t>
+      </w:r>
+      <w:r>
+        <w:rPr>
+          <w:rFonts w:ascii="Arial" w:hAnsi="Arial" w:cs="Arial"/>
+          <w:sz w:val="22"/>
+          <w:szCs w:val="22"/>
+        </w:rPr>
+        <w:t>)</w:t>
+      </w:r>
+    </w:p>
+    <w:p>
+      <w:pPr>
+        <w:pStyle w:val="ListParagraph"/>
+        <w:spacing w:after="160" w:line="259" w:lineRule="auto"/>
+        <w:ind w:left="360"/>
+        <w:rPr>
+          <w:rFonts w:ascii="Arial" w:hAnsi="Arial" w:cs="Arial"/>
+          <w:sz w:val="22"/>
+          <w:szCs w:val="22"/>
+        </w:rPr>
+      </w:pPr>
+    </w:p>
+    <w:p>
+      <w:pPr>
+        <w:pStyle w:val="ListParagraph"/>
+        <w:spacing w:after="160" w:line="259" w:lineRule="auto"/>
+        <w:ind w:left="0"/>
+        <w:rPr>
+          <w:rFonts w:ascii="Arial" w:hAnsi="Arial" w:cs="Arial"/>
+          <w:sz w:val="22"/>
+          <w:szCs w:val="22"/>
+          <w:u w:val="single"/>
+        </w:rPr>
+      </w:pPr>
+      <w:r>
+        <w:rPr>
+          <w:rFonts w:ascii="Arial" w:hAnsi="Arial" w:cs="Arial"/>
+          <w:sz w:val="22"/>
+          <w:szCs w:val="22"/>
+          <w:u w:val="single"/>
+        </w:rPr>
+        <w:t>Code Review</w:t>
       </w:r>
     </w:p>
     <w:p>
       <w:pPr>
         <w:pStyle w:val="ListParagraph"/>
         <w:numPr>
-          <w:ilvl w:val="1"/>
-          <w:numId w:val="6"/>
+          <w:ilvl w:val="0"/>
+          <w:numId w:val="10"/>
         </w:numPr>
         <w:spacing w:after="160" w:line="259" w:lineRule="auto"/>
         <w:rPr>
@@ -1066,16 +1057,61 @@
           <w:sz w:val="22"/>
           <w:szCs w:val="22"/>
         </w:rPr>
+        <w:t>Submit a copy of the code review above to the Lab Code Review assignment</w:t>
+      </w:r>
+      <w:r>
+        <w:rPr>
+          <w:rFonts w:ascii="Arial" w:hAnsi="Arial" w:cs="Arial"/>
+          <w:sz w:val="22"/>
+          <w:szCs w:val="22"/>
+        </w:rPr>
+        <w:t>.</w:t>
+      </w:r>
+      <w:r>
+        <w:rPr>
+          <w:rFonts w:ascii="Arial" w:hAnsi="Arial" w:cs="Arial"/>
+          <w:sz w:val="22"/>
+          <w:szCs w:val="22"/>
+        </w:rPr>
+        <w:br/>
+      </w:r>
+    </w:p>
+    <w:p>
+      <w:pPr>
+        <w:spacing w:after="160" w:line="259" w:lineRule="auto"/>
+        <w:rPr>
+          <w:rFonts w:ascii="Arial" w:hAnsi="Arial" w:cs="Arial"/>
+          <w:sz w:val="22"/>
+          <w:szCs w:val="22"/>
+        </w:rPr>
+      </w:pPr>
+      <w:r>
+        <w:rPr>
+          <w:rFonts w:ascii="Arial" w:hAnsi="Arial" w:cs="Arial"/>
+          <w:sz w:val="22"/>
+          <w:szCs w:val="22"/>
+          <w:u w:val="single"/>
+        </w:rPr>
+        <w:t>Production Version</w:t>
+      </w:r>
+      <w:r>
+        <w:rPr>
+          <w:rFonts w:ascii="Arial" w:hAnsi="Arial" w:cs="Arial"/>
+          <w:sz w:val="22"/>
+          <w:szCs w:val="22"/>
+        </w:rPr>
+        <w:br/>
+      </w:r>
+      <w:r>
+        <w:rPr>
+          <w:rFonts w:ascii="Arial" w:hAnsi="Arial" w:cs="Arial"/>
+          <w:sz w:val="22"/>
+          <w:szCs w:val="22"/>
+        </w:rPr>
         <w:t>Based on the review and helpful advice from your lab partner</w:t>
       </w:r>
-      <w:r>
-        <w:rPr>
-          <w:rFonts w:ascii="Arial" w:hAnsi="Arial" w:cs="Arial"/>
-          <w:sz w:val="22"/>
-          <w:szCs w:val="22"/>
-        </w:rPr>
-        <w:t>s</w:t>
-      </w:r>
+      <w:bookmarkStart w:id="0" w:name="_GoBack"/>
+      <w:bookmarkEnd w:id="0"/>
       <w:r>
         <w:rPr>
           <w:rFonts w:ascii="Arial" w:hAnsi="Arial" w:cs="Arial"/>
@@ -1091,14 +1127,47 @@
           <w:szCs w:val="22"/>
         </w:rPr>
         <w:t>omplete the “Production” column to show what you revised.</w:t>
+      </w:r>
+      <w:r>
+        <w:rPr>
+          <w:rFonts w:ascii="Arial" w:hAnsi="Arial" w:cs="Arial"/>
+          <w:sz w:val="22"/>
+          <w:szCs w:val="22"/>
+        </w:rPr>
+        <w:t xml:space="preserve"> Upload the following to the </w:t>
+      </w:r>
+      <w:r>
+        <w:rPr>
+          <w:rFonts w:ascii="Arial" w:hAnsi="Arial" w:cs="Arial"/>
+          <w:i/>
+          <w:sz w:val="22"/>
+          <w:szCs w:val="22"/>
+        </w:rPr>
+        <w:t>Lab Production Version</w:t>
+      </w:r>
+      <w:r>
+        <w:rPr>
+          <w:rFonts w:ascii="Arial" w:hAnsi="Arial" w:cs="Arial"/>
+          <w:sz w:val="22"/>
+          <w:szCs w:val="22"/>
+        </w:rPr>
+        <w:t xml:space="preserve"> assignment</w:t>
+      </w:r>
+      <w:r>
+        <w:rPr>
+          <w:rFonts w:ascii="Arial" w:hAnsi="Arial" w:cs="Arial"/>
+          <w:sz w:val="22"/>
+          <w:szCs w:val="22"/>
+        </w:rPr>
+        <w:t>:</w:t>
       </w:r>
     </w:p>
     <w:p>
       <w:pPr>
         <w:pStyle w:val="ListParagraph"/>
         <w:numPr>
-          <w:ilvl w:val="1"/>
-          <w:numId w:val="6"/>
+          <w:ilvl w:val="0"/>
+          <w:numId w:val="11"/>
         </w:numPr>
         <w:spacing w:after="160" w:line="259" w:lineRule="auto"/>
         <w:rPr>
@@ -1113,41 +1182,15 @@
           <w:sz w:val="22"/>
           <w:szCs w:val="22"/>
         </w:rPr>
-        <w:t xml:space="preserve">Upload the following to the </w:t>
-      </w:r>
-      <w:r>
-        <w:rPr>
-          <w:rFonts w:ascii="Arial" w:hAnsi="Arial" w:cs="Arial"/>
-          <w:i/>
-          <w:sz w:val="22"/>
-          <w:szCs w:val="22"/>
-        </w:rPr>
-        <w:t>Lab 10</w:t>
-      </w:r>
-      <w:r>
-        <w:rPr>
-          <w:rFonts w:ascii="Arial" w:hAnsi="Arial" w:cs="Arial"/>
-          <w:i/>
-          <w:sz w:val="22"/>
-          <w:szCs w:val="22"/>
-        </w:rPr>
-        <w:t xml:space="preserve"> Production Version</w:t>
-      </w:r>
-      <w:r>
-        <w:rPr>
-          <w:rFonts w:ascii="Arial" w:hAnsi="Arial" w:cs="Arial"/>
-          <w:sz w:val="22"/>
-          <w:szCs w:val="22"/>
-        </w:rPr>
-        <w:t xml:space="preserve"> assignment:</w:t>
+        <w:t>The Word document containing all the code you ran for part 1.</w:t>
       </w:r>
     </w:p>
     <w:p>
       <w:pPr>
         <w:pStyle w:val="ListParagraph"/>
         <w:numPr>
-          <w:ilvl w:val="2"/>
-          <w:numId w:val="6"/>
+          <w:ilvl w:val="0"/>
+          <w:numId w:val="11"/>
         </w:numPr>
         <w:spacing w:after="160" w:line="259" w:lineRule="auto"/>
         <w:rPr>
@@ -1162,55 +1205,6 @@
           <w:sz w:val="22"/>
           <w:szCs w:val="22"/>
         </w:rPr>
-        <w:t>Your zipped tutorial.</w:t>
-      </w:r>
-      <w:proofErr w:type="gramStart"/>
-      <w:r>
-        <w:rPr>
-          <w:rFonts w:ascii="Arial" w:hAnsi="Arial" w:cs="Arial"/>
-          <w:sz w:val="22"/>
-          <w:szCs w:val="22"/>
-        </w:rPr>
-        <w:t>10.tutorial</w:t>
-      </w:r>
-      <w:proofErr w:type="gramEnd"/>
-      <w:r>
-        <w:rPr>
-          <w:rFonts w:ascii="Arial" w:hAnsi="Arial" w:cs="Arial"/>
-          <w:sz w:val="22"/>
-          <w:szCs w:val="22"/>
-        </w:rPr>
-        <w:t xml:space="preserve"> folder</w:t>
-      </w:r>
-      <w:r>
-        <w:rPr>
-          <w:rFonts w:ascii="Arial" w:hAnsi="Arial" w:cs="Arial"/>
-          <w:sz w:val="22"/>
-          <w:szCs w:val="22"/>
-        </w:rPr>
-        <w:t xml:space="preserve"> </w:t>
-      </w:r>
-    </w:p>
-    <w:p>
-      <w:pPr>
-        <w:pStyle w:val="ListParagraph"/>
-        <w:numPr>
-          <w:ilvl w:val="2"/>
-          <w:numId w:val="6"/>
-        </w:numPr>
-        <w:spacing w:after="160" w:line="259" w:lineRule="auto"/>
-        <w:rPr>
-          <w:rFonts w:ascii="Arial" w:hAnsi="Arial" w:cs="Arial"/>
-          <w:sz w:val="22"/>
-          <w:szCs w:val="22"/>
-        </w:rPr>
-      </w:pPr>
-      <w:r>
-        <w:rPr>
-          <w:rFonts w:ascii="Arial" w:hAnsi="Arial" w:cs="Arial"/>
-          <w:sz w:val="22"/>
-          <w:szCs w:val="22"/>
-        </w:rPr>
         <w:t xml:space="preserve">The code review </w:t>
       </w:r>
       <w:r>
@@ -1271,8 +1265,7 @@
       </w:r>
     </w:p>
     <w:sectPr>
-      <w:headerReference w:type="default" r:id="rId9"/>
-      <w:footerReference w:type="default" r:id="rId10"/>
+      <w:type w:val="continuous"/>
       <w:pgSz w:w="12240" w:h="15840"/>
       <w:pgMar w:top="1440" w:right="1530" w:bottom="1440" w:left="1800" w:header="720" w:footer="720" w:gutter="0"/>
       <w:cols w:space="720"/>
@@ -1309,6 +1302,9 @@
     <w:r>
       <w:t>Written by Brian Bird, Lane Community College, spring 2017</w:t>
     </w:r>
+    <w:r>
+      <w:t>, revised spring 2020</w:t>
+    </w:r>
   </w:p>
 </w:ftr>
 </file>
@@ -1399,7 +1395,7 @@
       <w:jc w:val="center"/>
     </w:pPr>
     <w:r>
-      <w:t>CS 133JS</w:t>
+      <w:t>CS133JS</w:t>
     </w:r>
     <w:r>
       <w:t xml:space="preserve">, </w:t>
@@ -1480,7 +1476,7 @@
   <w:abstractNum w:abstractNumId="1" w15:restartNumberingAfterBreak="0">
     <w:nsid w:val="0A5872C9"/>
     <w:multiLevelType w:val="hybridMultilevel"/>
-    <w:tmpl w:val="B1662FF4"/>
+    <w:tmpl w:val="259C4AAE"/>
     <w:lvl w:ilvl="0" w:tplc="0409000F">
       <w:start w:val="1"/>
       <w:numFmt w:val="decimal"/>
@@ -1490,14 +1486,17 @@
         <w:ind w:left="360" w:hanging="360"/>
       </w:pPr>
     </w:lvl>
-    <w:lvl w:ilvl="1" w:tplc="04090019">
-      <w:start w:val="1"/>
-      <w:numFmt w:val="lowerLetter"/>
-      <w:lvlText w:val="%2."/>
+    <w:lvl w:ilvl="1" w:tplc="04090001">
+      <w:start w:val="1"/>
+      <w:numFmt w:val="bullet"/>
+      <w:lvlText w:val=""/>
       <w:lvlJc w:val="left"/>
       <w:pPr>
         <w:ind w:left="1080" w:hanging="360"/>
       </w:pPr>
+      <w:rPr>
+        <w:rFonts w:ascii="Symbol" w:hAnsi="Symbol" w:hint="default"/>
+      </w:rPr>
     </w:lvl>
     <w:lvl w:ilvl="2" w:tplc="0409001B">
       <w:start w:val="1"/>
@@ -1826,6 +1825,92 @@
     </w:lvl>
   </w:abstractNum>
   <w:abstractNum w:abstractNumId="4" w15:restartNumberingAfterBreak="0">
+    <w:nsid w:val="1EB300BF"/>
+    <w:multiLevelType w:val="hybridMultilevel"/>
+    <w:tmpl w:val="90582842"/>
+    <w:lvl w:ilvl="0" w:tplc="0409000F">
+      <w:start w:val="1"/>
+      <w:numFmt w:val="decimal"/>
+      <w:lvlText w:val="%1."/>
+      <w:lvlJc w:val="left"/>
+      <w:pPr>
+        <w:ind w:left="360" w:hanging="360"/>
+      </w:pPr>
+    </w:lvl>
+    <w:lvl w:ilvl="1" w:tplc="04090019" w:tentative="1">
+      <w:start w:val="1"/>
+      <w:numFmt w:val="lowerLetter"/>
+      <w:lvlText w:val="%2."/>
+      <w:lvlJc w:val="left"/>
+      <w:pPr>
+        <w:ind w:left="1080" w:hanging="360"/>
+      </w:pPr>
+    </w:lvl>
+    <w:lvl w:ilvl="2" w:tplc="0409001B" w:tentative="1">
+      <w:start w:val="1"/>
+      <w:numFmt w:val="lowerRoman"/>
+      <w:lvlText w:val="%3."/>
+      <w:lvlJc w:val="right"/>
+      <w:pPr>
+        <w:ind w:left="1800" w:hanging="180"/>
+      </w:pPr>
+    </w:lvl>
+    <w:lvl w:ilvl="3" w:tplc="0409000F" w:tentative="1">
+      <w:start w:val="1"/>
+      <w:numFmt w:val="decimal"/>
+      <w:lvlText w:val="%4."/>
+      <w:lvlJc w:val="left"/>
+      <w:pPr>
+        <w:ind w:left="2520" w:hanging="360"/>
+      </w:pPr>
+    </w:lvl>
+    <w:lvl w:ilvl="4" w:tplc="04090019" w:tentative="1">
+      <w:start w:val="1"/>
+      <w:numFmt w:val="lowerLetter"/>
+      <w:lvlText w:val="%5."/>
+      <w:lvlJc w:val="left"/>
+      <w:pPr>
+        <w:ind w:left="3240" w:hanging="360"/>
+      </w:pPr>
+    </w:lvl>
+    <w:lvl w:ilvl="5" w:tplc="0409001B" w:tentative="1">
+      <w:start w:val="1"/>
+      <w:numFmt w:val="lowerRoman"/>
+      <w:lvlText w:val="%6."/>
+      <w:lvlJc w:val="right"/>
+      <w:pPr>
+        <w:ind w:left="3960" w:hanging="180"/>
+      </w:pPr>
+    </w:lvl>
+    <w:lvl w:ilvl="6" w:tplc="0409000F" w:tentative="1">
+      <w:start w:val="1"/>
+      <w:numFmt w:val="decimal"/>
+      <w:lvlText w:val="%7."/>
+      <w:lvlJc w:val="left"/>
+      <w:pPr>
+        <w:ind w:left="4680" w:hanging="360"/>
+      </w:pPr>
+    </w:lvl>
+    <w:lvl w:ilvl="7" w:tplc="04090019" w:tentative="1">
+      <w:start w:val="1"/>
+      <w:numFmt w:val="lowerLetter"/>
+      <w:lvlText w:val="%8."/>
+      <w:lvlJc w:val="left"/>
+      <w:pPr>
+        <w:ind w:left="5400" w:hanging="360"/>
+      </w:pPr>
+    </w:lvl>
+    <w:lvl w:ilvl="8" w:tplc="0409001B" w:tentative="1">
+      <w:start w:val="1"/>
+      <w:numFmt w:val="lowerRoman"/>
+      <w:lvlText w:val="%9."/>
+      <w:lvlJc w:val="right"/>
+      <w:pPr>
+        <w:ind w:left="6120" w:hanging="180"/>
+      </w:pPr>
+    </w:lvl>
+  </w:abstractNum>
+  <w:abstractNum w:abstractNumId="5" w15:restartNumberingAfterBreak="0">
     <w:nsid w:val="3292358B"/>
     <w:multiLevelType w:val="hybridMultilevel"/>
     <w:tmpl w:val="C3B0B866"/>
@@ -1938,7 +2023,7 @@
       </w:rPr>
     </w:lvl>
   </w:abstractNum>
-  <w:abstractNum w:abstractNumId="5" w15:restartNumberingAfterBreak="0">
+  <w:abstractNum w:abstractNumId="6" w15:restartNumberingAfterBreak="0">
     <w:nsid w:val="43891E01"/>
     <w:multiLevelType w:val="hybridMultilevel"/>
     <w:tmpl w:val="77207168"/>
@@ -2051,7 +2136,7 @@
       </w:rPr>
     </w:lvl>
   </w:abstractNum>
-  <w:abstractNum w:abstractNumId="6" w15:restartNumberingAfterBreak="0">
+  <w:abstractNum w:abstractNumId="7" w15:restartNumberingAfterBreak="0">
     <w:nsid w:val="48262CDB"/>
     <w:multiLevelType w:val="multilevel"/>
     <w:tmpl w:val="F93AD672"/>
@@ -2200,7 +2285,96 @@
       </w:rPr>
     </w:lvl>
   </w:abstractNum>
-  <w:abstractNum w:abstractNumId="7" w15:restartNumberingAfterBreak="0">
+  <w:abstractNum w:abstractNumId="8" w15:restartNumberingAfterBreak="0">
+    <w:nsid w:val="4B08449C"/>
+    <w:multiLevelType w:val="hybridMultilevel"/>
+    <w:tmpl w:val="8C24AEF4"/>
+    <w:lvl w:ilvl="0" w:tplc="0409000F">
+      <w:start w:val="1"/>
+      <w:numFmt w:val="decimal"/>
+      <w:lvlText w:val="%1."/>
+      <w:lvlJc w:val="left"/>
+      <w:pPr>
+        <w:ind w:left="360" w:hanging="360"/>
+      </w:pPr>
+    </w:lvl>
+    <w:lvl w:ilvl="1" w:tplc="04090001">
+      <w:start w:val="1"/>
+      <w:numFmt w:val="bullet"/>
+      <w:lvlText w:val=""/>
+      <w:lvlJc w:val="left"/>
+      <w:pPr>
+        <w:ind w:left="1080" w:hanging="360"/>
+      </w:pPr>
+      <w:rPr>
+        <w:rFonts w:ascii="Symbol" w:hAnsi="Symbol" w:hint="default"/>
+      </w:rPr>
+    </w:lvl>
+    <w:lvl w:ilvl="2" w:tplc="0409000F">
+      <w:start w:val="1"/>
+      <w:numFmt w:val="decimal"/>
+      <w:lvlText w:val="%3."/>
+      <w:lvlJc w:val="left"/>
+      <w:pPr>
+        <w:ind w:left="1800" w:hanging="180"/>
+      </w:pPr>
+    </w:lvl>
+    <w:lvl w:ilvl="3" w:tplc="0409000F" w:tentative="1">
+      <w:start w:val="1"/>
+      <w:numFmt w:val="decimal"/>
+      <w:lvlText w:val="%4."/>
+      <w:lvlJc w:val="left"/>
+      <w:pPr>
+        <w:ind w:left="2520" w:hanging="360"/>
+      </w:pPr>
+    </w:lvl>
+    <w:lvl w:ilvl="4" w:tplc="04090019" w:tentative="1">
+      <w:start w:val="1"/>
+      <w:numFmt w:val="lowerLetter"/>
+      <w:lvlText w:val="%5."/>
+      <w:lvlJc w:val="left"/>
+      <w:pPr>
+        <w:ind w:left="3240" w:hanging="360"/>
+      </w:pPr>
+    </w:lvl>
+    <w:lvl w:ilvl="5" w:tplc="0409001B" w:tentative="1">
+      <w:start w:val="1"/>
+      <w:numFmt w:val="lowerRoman"/>
+      <w:lvlText w:val="%6."/>
+      <w:lvlJc w:val="right"/>
+      <w:pPr>
+        <w:ind w:left="3960" w:hanging="180"/>
+      </w:pPr>
+    </w:lvl>
+    <w:lvl w:ilvl="6" w:tplc="0409000F" w:tentative="1">
+      <w:start w:val="1"/>
+      <w:numFmt w:val="decimal"/>
+      <w:lvlText w:val="%7."/>
+      <w:lvlJc w:val="left"/>
+      <w:pPr>
+        <w:ind w:left="4680" w:hanging="360"/>
+      </w:pPr>
+    </w:lvl>
+    <w:lvl w:ilvl="7" w:tplc="04090019" w:tentative="1">
+      <w:start w:val="1"/>
+      <w:numFmt w:val="lowerLetter"/>
+      <w:lvlText w:val="%8."/>
+      <w:lvlJc w:val="left"/>
+      <w:pPr>
+        <w:ind w:left="5400" w:hanging="360"/>
+      </w:pPr>
+    </w:lvl>
+    <w:lvl w:ilvl="8" w:tplc="0409001B" w:tentative="1">
+      <w:start w:val="1"/>
+      <w:numFmt w:val="lowerRoman"/>
+      <w:lvlText w:val="%9."/>
+      <w:lvlJc w:val="right"/>
+      <w:pPr>
+        <w:ind w:left="6120" w:hanging="180"/>
+      </w:pPr>
+    </w:lvl>
+  </w:abstractNum>
+  <w:abstractNum w:abstractNumId="9" w15:restartNumberingAfterBreak="0">
     <w:nsid w:val="4D4D455B"/>
     <w:multiLevelType w:val="hybridMultilevel"/>
     <w:tmpl w:val="F858F418"/>
@@ -2257,7 +2431,7 @@
       <w:lvlJc w:val="left"/>
     </w:lvl>
   </w:abstractNum>
-  <w:abstractNum w:abstractNumId="8" w15:restartNumberingAfterBreak="0">
+  <w:abstractNum w:abstractNumId="10" w15:restartNumberingAfterBreak="0">
     <w:nsid w:val="63FA36D9"/>
     <w:multiLevelType w:val="multilevel"/>
     <w:tmpl w:val="C0762980"/>
@@ -2407,16 +2581,16 @@
     </w:lvl>
   </w:abstractNum>
   <w:num w:numId="1">
-    <w:abstractNumId w:val="6"/>
+    <w:abstractNumId w:val="7"/>
   </w:num>
   <w:num w:numId="2">
-    <w:abstractNumId w:val="8"/>
+    <w:abstractNumId w:val="10"/>
   </w:num>
   <w:num w:numId="3">
     <w:abstractNumId w:val="3"/>
   </w:num>
   <w:num w:numId="4">
-    <w:abstractNumId w:val="5"/>
+    <w:abstractNumId w:val="6"/>
   </w:num>
   <w:num w:numId="5">
     <w:abstractNumId w:val="2"/>
@@ -2428,10 +2602,16 @@
     <w:abstractNumId w:val="0"/>
   </w:num>
   <w:num w:numId="8">
-    <w:abstractNumId w:val="7"/>
+    <w:abstractNumId w:val="9"/>
   </w:num>
   <w:num w:numId="9">
+    <w:abstractNumId w:val="5"/>
+  </w:num>
+  <w:num w:numId="10">
     <w:abstractNumId w:val="4"/>
+  </w:num>
+  <w:num w:numId="11">
+    <w:abstractNumId w:val="8"/>
   </w:num>
 </w:numbering>
 </file>
@@ -2449,7 +2629,7 @@
     </w:rPrDefault>
     <w:pPrDefault/>
   </w:docDefaults>
-  <w:latentStyles w:defLockedState="0" w:defUIPriority="99" w:defSemiHidden="0" w:defUnhideWhenUsed="0" w:defQFormat="0" w:count="375">
+  <w:latentStyles w:defLockedState="0" w:defUIPriority="99" w:defSemiHidden="0" w:defUnhideWhenUsed="0" w:defQFormat="0" w:count="377">
     <w:lsdException w:name="Normal" w:uiPriority="0" w:qFormat="1"/>
     <w:lsdException w:name="heading 1" w:uiPriority="9" w:qFormat="1"/>
     <w:lsdException w:name="heading 2" w:semiHidden="1" w:uiPriority="9" w:unhideWhenUsed="1" w:qFormat="1"/>
@@ -2555,7 +2735,6 @@
     <w:lsdException w:name="HTML Sample" w:semiHidden="1" w:unhideWhenUsed="1"/>
     <w:lsdException w:name="HTML Typewriter" w:semiHidden="1" w:unhideWhenUsed="1"/>
     <w:lsdException w:name="HTML Variable" w:semiHidden="1" w:unhideWhenUsed="1"/>
-    <w:lsdException w:name="Normal Table" w:semiHidden="1" w:unhideWhenUsed="1"/>
     <w:lsdException w:name="annotation subject" w:semiHidden="1" w:unhideWhenUsed="1"/>
     <w:lsdException w:name="No List" w:semiHidden="1" w:unhideWhenUsed="1"/>
     <w:lsdException w:name="Outline List 1" w:semiHidden="1" w:unhideWhenUsed="1"/>
@@ -2601,11 +2780,9 @@
     <w:lsdException w:name="Table Subtle 1" w:semiHidden="1" w:unhideWhenUsed="1"/>
     <w:lsdException w:name="Table Subtle 2" w:semiHidden="1" w:unhideWhenUsed="1"/>
     <w:lsdException w:name="Table Web 1" w:semiHidden="1" w:unhideWhenUsed="1"/>
-    <w:lsdException w:name="Table Web 2" w:semiHidden="1" w:unhideWhenUsed="1"/>
     <w:lsdException w:name="Table Web 3" w:semiHidden="1" w:unhideWhenUsed="1"/>
     <w:lsdException w:name="Balloon Text" w:semiHidden="1" w:unhideWhenUsed="1"/>
     <w:lsdException w:name="Table Grid" w:uiPriority="59"/>
-    <w:lsdException w:name="Table Theme" w:semiHidden="1" w:unhideWhenUsed="1"/>
     <w:lsdException w:name="Placeholder Text" w:semiHidden="1"/>
     <w:lsdException w:name="No Spacing" w:semiHidden="1" w:uiPriority="1" w:qFormat="1"/>
     <w:lsdException w:name="Light Shading" w:uiPriority="60"/>
@@ -2823,6 +3000,8 @@
     <w:lsdException w:name="List Table 7 Colorful Accent 6" w:uiPriority="52"/>
     <w:lsdException w:name="Mention" w:semiHidden="1" w:unhideWhenUsed="1"/>
     <w:lsdException w:name="Smart Hyperlink" w:semiHidden="1" w:unhideWhenUsed="1"/>
+    <w:lsdException w:name="Smart Link" w:semiHidden="1" w:unhideWhenUsed="1"/>
+    <w:lsdException w:name="Smart Link Error" w:semiHidden="1" w:unhideWhenUsed="1"/>
   </w:latentStyles>
   <w:style w:type="paragraph" w:default="1" w:styleId="Normal">
     <w:name w:val="Normal"/>
@@ -2971,6 +3150,16 @@
       <w:ind w:left="720"/>
       <w:contextualSpacing/>
     </w:pPr>
+  </w:style>
+  <w:style w:type="character" w:styleId="UnresolvedMention">
+    <w:name w:val="Unresolved Mention"/>
+    <w:basedOn w:val="DefaultParagraphFont"/>
+    <w:uiPriority w:val="99"/>
+    <w:rsid w:val="00363F60"/>
+    <w:rPr>
+      <w:color w:val="605E5C"/>
+      <w:shd w:val="clear" w:color="auto" w:fill="E1DFDD"/>
+    </w:rPr>
   </w:style>
 </w:styles>
 </file>
@@ -3298,7 +3487,7 @@
 </file>
 
 <file path=customXml/itemProps1.xml><?xml version="1.0" encoding="utf-8"?>
-<ds:datastoreItem xmlns:ds="http://schemas.openxmlformats.org/officeDocument/2006/customXml" ds:itemID="{9218F96A-ADD3-244F-B08B-ED0F53C19D32}">
+<ds:datastoreItem xmlns:ds="http://schemas.openxmlformats.org/officeDocument/2006/customXml" ds:itemID="{1DFB8914-5B33-43A7-9F6E-0F2A23A27030}">
   <ds:schemaRefs>
     <ds:schemaRef ds:uri="http://schemas.openxmlformats.org/officeDocument/2006/bibliography"/>
   </ds:schemaRefs>

</xml_diff>